<commit_message>
updated 5GHz work log
</commit_message>
<xml_diff>
--- a/Engineering/Performance/5GHz_RF_Chain/Work_Log.docx
+++ b/Engineering/Performance/5GHz_RF_Chain/Work_Log.docx
@@ -16,106 +16,7 @@
           <w:sz w:val="32"/>
           <w:szCs w:val="32"/>
         </w:rPr>
-        <w:t>16 October 2016</w:t>
-      </w:r>
-    </w:p>
-    <w:p>
-      <w:pPr>
-        <w:rPr>
-          <w:rFonts w:ascii="Roboto-Regular" w:hAnsi="Roboto-Regular" w:cs="Roboto-Regular"/>
-          <w:sz w:val="32"/>
-          <w:szCs w:val="32"/>
-        </w:rPr>
-      </w:pPr>
-      <w:r>
-        <w:rPr>
-          <w:rFonts w:ascii="Roboto-Regular" w:hAnsi="Roboto-Regular" w:cs="Roboto-Regular"/>
-          <w:sz w:val="32"/>
-          <w:szCs w:val="32"/>
-        </w:rPr>
-        <w:t>John Toscana</w:t>
-      </w:r>
-      <w:r>
-        <w:rPr>
-          <w:rFonts w:ascii="Roboto-Regular" w:hAnsi="Roboto-Regular" w:cs="Roboto-Regular"/>
-          <w:sz w:val="32"/>
-          <w:szCs w:val="32"/>
-        </w:rPr>
-        <w:t xml:space="preserve"> lashed up a pair of the </w:t>
-      </w:r>
-      <w:proofErr w:type="spellStart"/>
-      <w:r>
-        <w:rPr>
-          <w:rFonts w:ascii="Roboto-Regular" w:hAnsi="Roboto-Regular" w:cs="Roboto-Regular"/>
-          <w:sz w:val="32"/>
-          <w:szCs w:val="32"/>
-        </w:rPr>
-        <w:t>SkyWorks</w:t>
-      </w:r>
-      <w:proofErr w:type="spellEnd"/>
-      <w:r>
-        <w:rPr>
-          <w:rFonts w:ascii="Roboto-Regular" w:hAnsi="Roboto-Regular" w:cs="Roboto-Regular"/>
-          <w:sz w:val="32"/>
-          <w:szCs w:val="32"/>
-        </w:rPr>
-        <w:t xml:space="preserve"> PA's in par</w:t>
-      </w:r>
-      <w:r>
-        <w:rPr>
-          <w:rFonts w:ascii="Roboto-Regular" w:hAnsi="Roboto-Regular" w:cs="Roboto-Regular"/>
-          <w:sz w:val="32"/>
-          <w:szCs w:val="32"/>
-        </w:rPr>
-        <w:t>allel with some filtration. He asked</w:t>
-      </w:r>
-      <w:r>
-        <w:rPr>
-          <w:rFonts w:ascii="Roboto-Regular" w:hAnsi="Roboto-Regular" w:cs="Roboto-Regular"/>
-          <w:sz w:val="32"/>
-          <w:szCs w:val="32"/>
-        </w:rPr>
-        <w:t xml:space="preserve"> NO5K to</w:t>
-      </w:r>
-      <w:r>
-        <w:rPr>
-          <w:rFonts w:ascii="Roboto-Regular" w:hAnsi="Roboto-Regular" w:cs="Roboto-Regular"/>
-          <w:sz w:val="32"/>
-          <w:szCs w:val="32"/>
-        </w:rPr>
-        <w:t xml:space="preserve"> verify any increase </w:t>
-      </w:r>
-      <w:r>
-        <w:rPr>
-          <w:rFonts w:ascii="Roboto-Regular" w:hAnsi="Roboto-Regular" w:cs="Roboto-Regular"/>
-          <w:sz w:val="32"/>
-          <w:szCs w:val="32"/>
-        </w:rPr>
-        <w:t>in output p</w:t>
-      </w:r>
-      <w:r>
-        <w:rPr>
-          <w:rFonts w:ascii="Roboto-Regular" w:hAnsi="Roboto-Regular" w:cs="Roboto-Regular"/>
-          <w:sz w:val="32"/>
-          <w:szCs w:val="32"/>
-        </w:rPr>
-        <w:t>ower over the less-than-expected results with a single PA</w:t>
-      </w:r>
-      <w:r>
-        <w:rPr>
-          <w:rFonts w:ascii="Roboto-Regular" w:hAnsi="Roboto-Regular" w:cs="Roboto-Regular"/>
-          <w:sz w:val="32"/>
-          <w:szCs w:val="32"/>
-        </w:rPr>
-        <w:t xml:space="preserve">. </w:t>
-      </w:r>
-      <w:r>
-        <w:rPr>
-          <w:rFonts w:ascii="Roboto-Regular" w:hAnsi="Roboto-Regular" w:cs="Roboto-Regular"/>
-          <w:sz w:val="32"/>
-          <w:szCs w:val="32"/>
-        </w:rPr>
-        <w:br/>
+        <w:t>Notes</w:t>
       </w:r>
       <w:bookmarkStart w:id="0" w:name="_GoBack"/>
       <w:bookmarkEnd w:id="0"/>
@@ -125,6 +26,130 @@
           <w:sz w:val="32"/>
           <w:szCs w:val="32"/>
         </w:rPr>
+        <w:t xml:space="preserve"> for the Take This Job 5GHz RF Chain </w:t>
+      </w:r>
+    </w:p>
+    <w:p>
+      <w:pPr>
+        <w:rPr>
+          <w:rFonts w:ascii="Roboto-Regular" w:hAnsi="Roboto-Regular" w:cs="Roboto-Regular"/>
+          <w:sz w:val="32"/>
+          <w:szCs w:val="32"/>
+        </w:rPr>
+      </w:pPr>
+    </w:p>
+    <w:p>
+      <w:pPr>
+        <w:rPr>
+          <w:rFonts w:ascii="Roboto-Regular" w:hAnsi="Roboto-Regular" w:cs="Roboto-Regular"/>
+          <w:sz w:val="32"/>
+          <w:szCs w:val="32"/>
+        </w:rPr>
+      </w:pPr>
+    </w:p>
+    <w:p>
+      <w:pPr>
+        <w:rPr>
+          <w:rFonts w:ascii="Roboto-Regular" w:hAnsi="Roboto-Regular" w:cs="Roboto-Regular"/>
+          <w:sz w:val="32"/>
+          <w:szCs w:val="32"/>
+        </w:rPr>
+      </w:pPr>
+      <w:r>
+        <w:rPr>
+          <w:rFonts w:ascii="Roboto-Regular" w:hAnsi="Roboto-Regular" w:cs="Roboto-Regular"/>
+          <w:sz w:val="32"/>
+          <w:szCs w:val="32"/>
+        </w:rPr>
+        <w:t>16 October 2016</w:t>
+      </w:r>
+    </w:p>
+    <w:p>
+      <w:pPr>
+        <w:rPr>
+          <w:rFonts w:ascii="Roboto-Regular" w:hAnsi="Roboto-Regular" w:cs="Roboto-Regular"/>
+          <w:sz w:val="32"/>
+          <w:szCs w:val="32"/>
+        </w:rPr>
+      </w:pPr>
+      <w:r>
+        <w:rPr>
+          <w:rFonts w:ascii="Roboto-Regular" w:hAnsi="Roboto-Regular" w:cs="Roboto-Regular"/>
+          <w:sz w:val="32"/>
+          <w:szCs w:val="32"/>
+        </w:rPr>
+        <w:t>John Toscana</w:t>
+      </w:r>
+      <w:r>
+        <w:rPr>
+          <w:rFonts w:ascii="Roboto-Regular" w:hAnsi="Roboto-Regular" w:cs="Roboto-Regular"/>
+          <w:sz w:val="32"/>
+          <w:szCs w:val="32"/>
+        </w:rPr>
+        <w:t xml:space="preserve"> lashed up a pair of the SkyWorks PA's in par</w:t>
+      </w:r>
+      <w:r>
+        <w:rPr>
+          <w:rFonts w:ascii="Roboto-Regular" w:hAnsi="Roboto-Regular" w:cs="Roboto-Regular"/>
+          <w:sz w:val="32"/>
+          <w:szCs w:val="32"/>
+        </w:rPr>
+        <w:t>allel with some filtration. He asked</w:t>
+      </w:r>
+      <w:r>
+        <w:rPr>
+          <w:rFonts w:ascii="Roboto-Regular" w:hAnsi="Roboto-Regular" w:cs="Roboto-Regular"/>
+          <w:sz w:val="32"/>
+          <w:szCs w:val="32"/>
+        </w:rPr>
+        <w:t xml:space="preserve"> NO5K to</w:t>
+      </w:r>
+      <w:r>
+        <w:rPr>
+          <w:rFonts w:ascii="Roboto-Regular" w:hAnsi="Roboto-Regular" w:cs="Roboto-Regular"/>
+          <w:sz w:val="32"/>
+          <w:szCs w:val="32"/>
+        </w:rPr>
+        <w:t xml:space="preserve"> verify any increase </w:t>
+      </w:r>
+      <w:r>
+        <w:rPr>
+          <w:rFonts w:ascii="Roboto-Regular" w:hAnsi="Roboto-Regular" w:cs="Roboto-Regular"/>
+          <w:sz w:val="32"/>
+          <w:szCs w:val="32"/>
+        </w:rPr>
+        <w:t>in output p</w:t>
+      </w:r>
+      <w:r>
+        <w:rPr>
+          <w:rFonts w:ascii="Roboto-Regular" w:hAnsi="Roboto-Regular" w:cs="Roboto-Regular"/>
+          <w:sz w:val="32"/>
+          <w:szCs w:val="32"/>
+        </w:rPr>
+        <w:t>ower over the less-than-expected results with a single PA</w:t>
+      </w:r>
+      <w:r>
+        <w:rPr>
+          <w:rFonts w:ascii="Roboto-Regular" w:hAnsi="Roboto-Regular" w:cs="Roboto-Regular"/>
+          <w:sz w:val="32"/>
+          <w:szCs w:val="32"/>
+        </w:rPr>
+        <w:t xml:space="preserve">. </w:t>
+      </w:r>
+      <w:r>
+        <w:rPr>
+          <w:rFonts w:ascii="Roboto-Regular" w:hAnsi="Roboto-Regular" w:cs="Roboto-Regular"/>
+          <w:sz w:val="32"/>
+          <w:szCs w:val="32"/>
+        </w:rPr>
+        <w:br/>
+      </w:r>
+      <w:r>
+        <w:rPr>
+          <w:rFonts w:ascii="Roboto-Regular" w:hAnsi="Roboto-Regular" w:cs="Roboto-Regular"/>
+          <w:sz w:val="32"/>
+          <w:szCs w:val="32"/>
+        </w:rPr>
         <w:br/>
         <w:t xml:space="preserve">John working on </w:t>
       </w:r>
@@ -166,25 +191,7 @@
           <w:sz w:val="32"/>
           <w:szCs w:val="32"/>
         </w:rPr>
-        <w:t xml:space="preserve"> the </w:t>
-      </w:r>
-      <w:proofErr w:type="spellStart"/>
-      <w:r>
-        <w:rPr>
-          <w:rFonts w:ascii="Roboto-Regular" w:hAnsi="Roboto-Regular" w:cs="Roboto-Regular"/>
-          <w:sz w:val="32"/>
-          <w:szCs w:val="32"/>
-        </w:rPr>
-        <w:t>SkyWorks</w:t>
-      </w:r>
-      <w:proofErr w:type="spellEnd"/>
-      <w:r>
-        <w:rPr>
-          <w:rFonts w:ascii="Roboto-Regular" w:hAnsi="Roboto-Regular" w:cs="Roboto-Regular"/>
-          <w:sz w:val="32"/>
-          <w:szCs w:val="32"/>
-        </w:rPr>
-        <w:t xml:space="preserve"> design </w:t>
+        <w:t xml:space="preserve"> the SkyWorks design </w:t>
       </w:r>
       <w:r>
         <w:rPr>
@@ -210,6 +217,478 @@
         </w:rPr>
         <w:br/>
         <w:t xml:space="preserve">Goal: closer to 7 watts than 1 watt. </w:t>
+      </w:r>
+    </w:p>
+    <w:p>
+      <w:pPr>
+        <w:rPr>
+          <w:rFonts w:ascii="Roboto-Regular" w:hAnsi="Roboto-Regular" w:cs="Roboto-Regular"/>
+          <w:sz w:val="32"/>
+          <w:szCs w:val="32"/>
+        </w:rPr>
+      </w:pPr>
+    </w:p>
+    <w:p>
+      <w:pPr>
+        <w:widowControl w:val="0"/>
+        <w:autoSpaceDE w:val="0"/>
+        <w:autoSpaceDN w:val="0"/>
+        <w:adjustRightInd w:val="0"/>
+        <w:rPr>
+          <w:rFonts w:ascii="Calibri" w:hAnsi="Calibri" w:cs="Calibri"/>
+          <w:color w:val="1A1A1A"/>
+          <w:sz w:val="29"/>
+          <w:szCs w:val="29"/>
+        </w:rPr>
+      </w:pPr>
+    </w:p>
+    <w:p>
+      <w:pPr>
+        <w:widowControl w:val="0"/>
+        <w:autoSpaceDE w:val="0"/>
+        <w:autoSpaceDN w:val="0"/>
+        <w:adjustRightInd w:val="0"/>
+        <w:rPr>
+          <w:rFonts w:ascii="Calibri" w:hAnsi="Calibri" w:cs="Calibri"/>
+          <w:color w:val="1A1A1A"/>
+          <w:sz w:val="29"/>
+          <w:szCs w:val="29"/>
+        </w:rPr>
+      </w:pPr>
+      <w:r>
+        <w:rPr>
+          <w:rFonts w:ascii="Calibri" w:hAnsi="Calibri" w:cs="Calibri"/>
+          <w:color w:val="1A1A1A"/>
+          <w:sz w:val="29"/>
+          <w:szCs w:val="29"/>
+        </w:rPr>
+        <w:t>Chuck AF8Z reports:</w:t>
+      </w:r>
+    </w:p>
+    <w:p>
+      <w:pPr>
+        <w:widowControl w:val="0"/>
+        <w:autoSpaceDE w:val="0"/>
+        <w:autoSpaceDN w:val="0"/>
+        <w:adjustRightInd w:val="0"/>
+        <w:rPr>
+          <w:rFonts w:ascii="Arial" w:hAnsi="Arial" w:cs="Arial"/>
+          <w:color w:val="1A1A1A"/>
+          <w:sz w:val="25"/>
+          <w:szCs w:val="25"/>
+        </w:rPr>
+      </w:pPr>
+      <w:r>
+        <w:rPr>
+          <w:rFonts w:ascii="Calibri" w:hAnsi="Calibri" w:cs="Calibri"/>
+          <w:color w:val="1A1A1A"/>
+          <w:sz w:val="29"/>
+          <w:szCs w:val="29"/>
+        </w:rPr>
+        <w:t>Here’s some thoughts of a “HiQ” PCB filter.</w:t>
+      </w:r>
+    </w:p>
+    <w:p>
+      <w:pPr>
+        <w:widowControl w:val="0"/>
+        <w:autoSpaceDE w:val="0"/>
+        <w:autoSpaceDN w:val="0"/>
+        <w:adjustRightInd w:val="0"/>
+        <w:rPr>
+          <w:rFonts w:ascii="Arial" w:hAnsi="Arial" w:cs="Arial"/>
+          <w:color w:val="1A1A1A"/>
+          <w:sz w:val="25"/>
+          <w:szCs w:val="25"/>
+        </w:rPr>
+      </w:pPr>
+      <w:r>
+        <w:rPr>
+          <w:rFonts w:ascii="Calibri" w:hAnsi="Calibri" w:cs="Calibri"/>
+          <w:color w:val="1A1A1A"/>
+          <w:sz w:val="29"/>
+          <w:szCs w:val="29"/>
+        </w:rPr>
+        <w:t> </w:t>
+      </w:r>
+    </w:p>
+    <w:p>
+      <w:pPr>
+        <w:widowControl w:val="0"/>
+        <w:autoSpaceDE w:val="0"/>
+        <w:autoSpaceDN w:val="0"/>
+        <w:adjustRightInd w:val="0"/>
+        <w:rPr>
+          <w:rFonts w:ascii="Times New Roman" w:hAnsi="Times New Roman" w:cs="Times New Roman"/>
+          <w:color w:val="1A1A1A"/>
+          <w:sz w:val="32"/>
+          <w:szCs w:val="32"/>
+        </w:rPr>
+      </w:pPr>
+      <w:r>
+        <w:rPr>
+          <w:rFonts w:ascii="Calibri" w:hAnsi="Calibri" w:cs="Calibri"/>
+          <w:color w:val="1A1A1A"/>
+          <w:sz w:val="29"/>
+          <w:szCs w:val="29"/>
+        </w:rPr>
+        <w:t>1.</w:t>
+      </w:r>
+      <w:r>
+        <w:rPr>
+          <w:rFonts w:ascii="Times New Roman" w:hAnsi="Times New Roman" w:cs="Times New Roman"/>
+          <w:color w:val="1A1A1A"/>
+          <w:sz w:val="18"/>
+          <w:szCs w:val="18"/>
+        </w:rPr>
+        <w:t xml:space="preserve">      </w:t>
+      </w:r>
+      <w:r>
+        <w:rPr>
+          <w:rFonts w:ascii="Calibri" w:hAnsi="Calibri" w:cs="Calibri"/>
+          <w:color w:val="1A1A1A"/>
+          <w:sz w:val="29"/>
+          <w:szCs w:val="29"/>
+        </w:rPr>
+        <w:t> Space out a quarter wave filter built on both sides of the PCB so that the resonator rods are on both sides of the PCB and connected by vias.  Add top and bottom covers hollowed out over the rods.</w:t>
+      </w:r>
+    </w:p>
+    <w:p>
+      <w:pPr>
+        <w:widowControl w:val="0"/>
+        <w:autoSpaceDE w:val="0"/>
+        <w:autoSpaceDN w:val="0"/>
+        <w:adjustRightInd w:val="0"/>
+        <w:rPr>
+          <w:rFonts w:ascii="Times New Roman" w:hAnsi="Times New Roman" w:cs="Times New Roman"/>
+          <w:color w:val="1A1A1A"/>
+          <w:sz w:val="32"/>
+          <w:szCs w:val="32"/>
+        </w:rPr>
+      </w:pPr>
+      <w:r>
+        <w:rPr>
+          <w:rFonts w:ascii="Calibri" w:hAnsi="Calibri" w:cs="Calibri"/>
+          <w:color w:val="1A1A1A"/>
+          <w:sz w:val="29"/>
+          <w:szCs w:val="29"/>
+        </w:rPr>
+        <w:t>2.</w:t>
+      </w:r>
+      <w:r>
+        <w:rPr>
+          <w:rFonts w:ascii="Times New Roman" w:hAnsi="Times New Roman" w:cs="Times New Roman"/>
+          <w:color w:val="1A1A1A"/>
+          <w:sz w:val="18"/>
+          <w:szCs w:val="18"/>
+        </w:rPr>
+        <w:t xml:space="preserve">      </w:t>
+      </w:r>
+      <w:r>
+        <w:rPr>
+          <w:rFonts w:ascii="Calibri" w:hAnsi="Calibri" w:cs="Calibri"/>
+          <w:color w:val="1A1A1A"/>
+          <w:sz w:val="29"/>
+          <w:szCs w:val="29"/>
+        </w:rPr>
+        <w:t>Most of the field is in air so the dielectric losses are low.</w:t>
+      </w:r>
+    </w:p>
+    <w:p>
+      <w:pPr>
+        <w:widowControl w:val="0"/>
+        <w:autoSpaceDE w:val="0"/>
+        <w:autoSpaceDN w:val="0"/>
+        <w:adjustRightInd w:val="0"/>
+        <w:rPr>
+          <w:rFonts w:ascii="Times New Roman" w:hAnsi="Times New Roman" w:cs="Times New Roman"/>
+          <w:color w:val="1A1A1A"/>
+          <w:sz w:val="32"/>
+          <w:szCs w:val="32"/>
+        </w:rPr>
+      </w:pPr>
+      <w:r>
+        <w:rPr>
+          <w:rFonts w:ascii="Calibri" w:hAnsi="Calibri" w:cs="Calibri"/>
+          <w:color w:val="1A1A1A"/>
+          <w:sz w:val="29"/>
+          <w:szCs w:val="29"/>
+        </w:rPr>
+        <w:t>3.</w:t>
+      </w:r>
+      <w:r>
+        <w:rPr>
+          <w:rFonts w:ascii="Times New Roman" w:hAnsi="Times New Roman" w:cs="Times New Roman"/>
+          <w:color w:val="1A1A1A"/>
+          <w:sz w:val="18"/>
+          <w:szCs w:val="18"/>
+        </w:rPr>
+        <w:t xml:space="preserve">      </w:t>
+      </w:r>
+      <w:r>
+        <w:rPr>
+          <w:rFonts w:ascii="Calibri" w:hAnsi="Calibri" w:cs="Calibri"/>
+          <w:color w:val="1A1A1A"/>
+          <w:sz w:val="29"/>
+          <w:szCs w:val="29"/>
+        </w:rPr>
+        <w:t>The precision metal work is on the PCB so the design is more reproducible.</w:t>
+      </w:r>
+    </w:p>
+    <w:p>
+      <w:pPr>
+        <w:widowControl w:val="0"/>
+        <w:autoSpaceDE w:val="0"/>
+        <w:autoSpaceDN w:val="0"/>
+        <w:adjustRightInd w:val="0"/>
+        <w:rPr>
+          <w:rFonts w:ascii="Times New Roman" w:hAnsi="Times New Roman" w:cs="Times New Roman"/>
+          <w:color w:val="1A1A1A"/>
+          <w:sz w:val="32"/>
+          <w:szCs w:val="32"/>
+        </w:rPr>
+      </w:pPr>
+      <w:r>
+        <w:rPr>
+          <w:rFonts w:ascii="Calibri" w:hAnsi="Calibri" w:cs="Calibri"/>
+          <w:color w:val="1A1A1A"/>
+          <w:sz w:val="29"/>
+          <w:szCs w:val="29"/>
+        </w:rPr>
+        <w:t>4.</w:t>
+      </w:r>
+      <w:r>
+        <w:rPr>
+          <w:rFonts w:ascii="Times New Roman" w:hAnsi="Times New Roman" w:cs="Times New Roman"/>
+          <w:color w:val="1A1A1A"/>
+          <w:sz w:val="18"/>
+          <w:szCs w:val="18"/>
+        </w:rPr>
+        <w:t xml:space="preserve">      </w:t>
+      </w:r>
+      <w:r>
+        <w:rPr>
+          <w:rFonts w:ascii="Calibri" w:hAnsi="Calibri" w:cs="Calibri"/>
+          <w:color w:val="1A1A1A"/>
+          <w:sz w:val="29"/>
+          <w:szCs w:val="29"/>
+        </w:rPr>
+        <w:t>Metal shields can be done at one of the maker shops</w:t>
+      </w:r>
+    </w:p>
+    <w:p>
+      <w:pPr>
+        <w:widowControl w:val="0"/>
+        <w:autoSpaceDE w:val="0"/>
+        <w:autoSpaceDN w:val="0"/>
+        <w:adjustRightInd w:val="0"/>
+        <w:rPr>
+          <w:rFonts w:ascii="Times New Roman" w:hAnsi="Times New Roman" w:cs="Times New Roman"/>
+          <w:color w:val="1A1A1A"/>
+          <w:sz w:val="32"/>
+          <w:szCs w:val="32"/>
+        </w:rPr>
+      </w:pPr>
+      <w:r>
+        <w:rPr>
+          <w:rFonts w:ascii="Calibri" w:hAnsi="Calibri" w:cs="Calibri"/>
+          <w:color w:val="1A1A1A"/>
+          <w:sz w:val="29"/>
+          <w:szCs w:val="29"/>
+        </w:rPr>
+        <w:t>5.</w:t>
+      </w:r>
+      <w:r>
+        <w:rPr>
+          <w:rFonts w:ascii="Times New Roman" w:hAnsi="Times New Roman" w:cs="Times New Roman"/>
+          <w:color w:val="1A1A1A"/>
+          <w:sz w:val="18"/>
+          <w:szCs w:val="18"/>
+        </w:rPr>
+        <w:t xml:space="preserve">      </w:t>
+      </w:r>
+      <w:r>
+        <w:rPr>
+          <w:rFonts w:ascii="Calibri" w:hAnsi="Calibri" w:cs="Calibri"/>
+          <w:color w:val="1A1A1A"/>
+          <w:sz w:val="29"/>
+          <w:szCs w:val="29"/>
+        </w:rPr>
+        <w:t>Tuning can be added with a threaded tuning screw through one of the covers.  Covers are identical and interchanable.</w:t>
+      </w:r>
+    </w:p>
+    <w:p>
+      <w:pPr>
+        <w:widowControl w:val="0"/>
+        <w:autoSpaceDE w:val="0"/>
+        <w:autoSpaceDN w:val="0"/>
+        <w:adjustRightInd w:val="0"/>
+        <w:rPr>
+          <w:rFonts w:ascii="Times New Roman" w:hAnsi="Times New Roman" w:cs="Times New Roman"/>
+          <w:color w:val="1A1A1A"/>
+          <w:sz w:val="32"/>
+          <w:szCs w:val="32"/>
+        </w:rPr>
+      </w:pPr>
+      <w:r>
+        <w:rPr>
+          <w:rFonts w:ascii="Calibri" w:hAnsi="Calibri" w:cs="Calibri"/>
+          <w:color w:val="1A1A1A"/>
+          <w:sz w:val="29"/>
+          <w:szCs w:val="29"/>
+        </w:rPr>
+        <w:t>6.</w:t>
+      </w:r>
+      <w:r>
+        <w:rPr>
+          <w:rFonts w:ascii="Times New Roman" w:hAnsi="Times New Roman" w:cs="Times New Roman"/>
+          <w:color w:val="1A1A1A"/>
+          <w:sz w:val="18"/>
+          <w:szCs w:val="18"/>
+        </w:rPr>
+        <w:t xml:space="preserve">      </w:t>
+      </w:r>
+      <w:r>
+        <w:rPr>
+          <w:rFonts w:ascii="Calibri" w:hAnsi="Calibri" w:cs="Calibri"/>
+          <w:color w:val="1A1A1A"/>
+          <w:sz w:val="29"/>
+          <w:szCs w:val="29"/>
+        </w:rPr>
+        <w:t>High Q resonators are necessary.  Lower Q resonators work fine in broader filters but the losses set a limit to how narrow the filter can be.  I’m trying to think of a way to describe it so bear with me.  The unloaded Q is set by the losses or Rp of a parallel tuned circuit.  To get a wider bandwidth we transform the  up the load impedance to set the new bandwidth.  As you go for a higher Q filter the transformer load gets closer and closer to the unloaded Q or Rp.  Losses go up because a higher proportion of the signal current goes through Rp than Rload.  When Rload is higher than Rp the Q doesn’t go up.</w:t>
+      </w:r>
+    </w:p>
+    <w:p>
+      <w:pPr>
+        <w:widowControl w:val="0"/>
+        <w:autoSpaceDE w:val="0"/>
+        <w:autoSpaceDN w:val="0"/>
+        <w:adjustRightInd w:val="0"/>
+        <w:rPr>
+          <w:rFonts w:ascii="Arial" w:hAnsi="Arial" w:cs="Arial"/>
+          <w:color w:val="1A1A1A"/>
+          <w:sz w:val="25"/>
+          <w:szCs w:val="25"/>
+        </w:rPr>
+      </w:pPr>
+      <w:r>
+        <w:rPr>
+          <w:rFonts w:ascii="Calibri" w:hAnsi="Calibri" w:cs="Calibri"/>
+          <w:color w:val="1A1A1A"/>
+          <w:sz w:val="29"/>
+          <w:szCs w:val="29"/>
+        </w:rPr>
+        <w:t> </w:t>
+      </w:r>
+    </w:p>
+    <w:p>
+      <w:pPr>
+        <w:widowControl w:val="0"/>
+        <w:autoSpaceDE w:val="0"/>
+        <w:autoSpaceDN w:val="0"/>
+        <w:adjustRightInd w:val="0"/>
+        <w:rPr>
+          <w:rFonts w:ascii="Arial" w:hAnsi="Arial" w:cs="Arial"/>
+          <w:color w:val="1A1A1A"/>
+          <w:sz w:val="25"/>
+          <w:szCs w:val="25"/>
+        </w:rPr>
+      </w:pPr>
+      <w:r>
+        <w:rPr>
+          <w:rFonts w:ascii="Calibri" w:hAnsi="Calibri" w:cs="Calibri"/>
+          <w:color w:val="1A1A1A"/>
+          <w:sz w:val="29"/>
+          <w:szCs w:val="29"/>
+        </w:rPr>
+        <w:t>I need to play with a model for a bit to see what I can do.</w:t>
+      </w:r>
+    </w:p>
+    <w:p>
+      <w:pPr>
+        <w:widowControl w:val="0"/>
+        <w:autoSpaceDE w:val="0"/>
+        <w:autoSpaceDN w:val="0"/>
+        <w:adjustRightInd w:val="0"/>
+        <w:rPr>
+          <w:rFonts w:ascii="Arial" w:hAnsi="Arial" w:cs="Arial"/>
+          <w:color w:val="1A1A1A"/>
+          <w:sz w:val="25"/>
+          <w:szCs w:val="25"/>
+        </w:rPr>
+      </w:pPr>
+      <w:r>
+        <w:rPr>
+          <w:rFonts w:ascii="Calibri" w:hAnsi="Calibri" w:cs="Calibri"/>
+          <w:color w:val="1A1A1A"/>
+          <w:sz w:val="29"/>
+          <w:szCs w:val="29"/>
+        </w:rPr>
+        <w:lastRenderedPageBreak/>
+        <w:t> </w:t>
+      </w:r>
+    </w:p>
+    <w:p>
+      <w:pPr>
+        <w:widowControl w:val="0"/>
+        <w:autoSpaceDE w:val="0"/>
+        <w:autoSpaceDN w:val="0"/>
+        <w:adjustRightInd w:val="0"/>
+        <w:rPr>
+          <w:rFonts w:ascii="Arial" w:hAnsi="Arial" w:cs="Arial"/>
+          <w:color w:val="1A1A1A"/>
+          <w:sz w:val="25"/>
+          <w:szCs w:val="25"/>
+        </w:rPr>
+      </w:pPr>
+      <w:r>
+        <w:rPr>
+          <w:rFonts w:ascii="Calibri" w:hAnsi="Calibri" w:cs="Calibri"/>
+          <w:color w:val="1A1A1A"/>
+          <w:sz w:val="29"/>
+          <w:szCs w:val="29"/>
+        </w:rPr>
+        <w:t>Failing that a half wave microstrip filter on RF material (for consistency) or even a SIW (substrate integrated waveguide) filter are alternatives.</w:t>
+      </w:r>
+    </w:p>
+    <w:p>
+      <w:pPr>
+        <w:widowControl w:val="0"/>
+        <w:autoSpaceDE w:val="0"/>
+        <w:autoSpaceDN w:val="0"/>
+        <w:adjustRightInd w:val="0"/>
+        <w:rPr>
+          <w:rFonts w:ascii="Arial" w:hAnsi="Arial" w:cs="Arial"/>
+          <w:color w:val="1A1A1A"/>
+          <w:sz w:val="25"/>
+          <w:szCs w:val="25"/>
+        </w:rPr>
+      </w:pPr>
+      <w:r>
+        <w:rPr>
+          <w:rFonts w:ascii="Calibri" w:hAnsi="Calibri" w:cs="Calibri"/>
+          <w:color w:val="1A1A1A"/>
+          <w:sz w:val="29"/>
+          <w:szCs w:val="29"/>
+        </w:rPr>
+        <w:t> </w:t>
+      </w:r>
+    </w:p>
+    <w:p>
+      <w:pPr>
+        <w:rPr>
+          <w:rFonts w:ascii="Roboto-Regular" w:hAnsi="Roboto-Regular" w:cs="Roboto-Regular"/>
+          <w:sz w:val="32"/>
+          <w:szCs w:val="32"/>
+        </w:rPr>
+      </w:pPr>
+      <w:r>
+        <w:rPr>
+          <w:rFonts w:ascii="Calibri" w:hAnsi="Calibri" w:cs="Calibri"/>
+          <w:color w:val="1A1A1A"/>
+          <w:sz w:val="29"/>
+          <w:szCs w:val="29"/>
+        </w:rPr>
+        <w:t>Chuck AF8Z</w:t>
       </w:r>
     </w:p>
     <w:sectPr>
@@ -341,6 +820,7 @@
     <w:lsdException w:name="HTML Sample" w:semiHidden="1" w:unhideWhenUsed="1"/>
     <w:lsdException w:name="HTML Typewriter" w:semiHidden="1" w:unhideWhenUsed="1"/>
     <w:lsdException w:name="HTML Variable" w:semiHidden="1" w:unhideWhenUsed="1"/>
+    <w:lsdException w:name="Normal Table" w:semiHidden="1" w:unhideWhenUsed="1"/>
     <w:lsdException w:name="annotation subject" w:semiHidden="1" w:unhideWhenUsed="1"/>
     <w:lsdException w:name="No List" w:semiHidden="1" w:unhideWhenUsed="1"/>
     <w:lsdException w:name="Outline List 1" w:semiHidden="1" w:unhideWhenUsed="1"/>
@@ -386,9 +866,11 @@
     <w:lsdException w:name="Table Subtle 1" w:semiHidden="1" w:unhideWhenUsed="1"/>
     <w:lsdException w:name="Table Subtle 2" w:semiHidden="1" w:unhideWhenUsed="1"/>
     <w:lsdException w:name="Table Web 1" w:semiHidden="1" w:unhideWhenUsed="1"/>
+    <w:lsdException w:name="Table Web 2" w:semiHidden="1" w:unhideWhenUsed="1"/>
     <w:lsdException w:name="Table Web 3" w:semiHidden="1" w:unhideWhenUsed="1"/>
     <w:lsdException w:name="Balloon Text" w:semiHidden="1" w:unhideWhenUsed="1"/>
     <w:lsdException w:name="Table Grid" w:uiPriority="39"/>
+    <w:lsdException w:name="Table Theme" w:semiHidden="1" w:unhideWhenUsed="1"/>
     <w:lsdException w:name="Note Level 1" w:semiHidden="1" w:unhideWhenUsed="1"/>
     <w:lsdException w:name="Note Level 2" w:semiHidden="1" w:unhideWhenUsed="1"/>
     <w:lsdException w:name="Note Level 3" w:semiHidden="1" w:unhideWhenUsed="1"/>

</xml_diff>